<commit_message>
J done, testing jr
</commit_message>
<xml_diff>
--- a/ReportDraft.docx
+++ b/ReportDraft.docx
@@ -6109,8 +6109,748 @@
           <w:szCs w:val="24"/>
         </w:rPr>
       </w:pPr>
+      <w:r>
+        <w:rPr>
+          <w:rFonts w:ascii="Times New Roman" w:hAnsi="Times New Roman" w:cs="Times New Roman"/>
+          <w:sz w:val="24"/>
+          <w:szCs w:val="24"/>
+        </w:rPr>
+        <w:t xml:space="preserve">To implement j, </w:t>
+      </w:r>
+      <w:proofErr w:type="spellStart"/>
+      <w:r>
+        <w:rPr>
+          <w:rFonts w:ascii="Times New Roman" w:hAnsi="Times New Roman" w:cs="Times New Roman"/>
+          <w:sz w:val="24"/>
+          <w:szCs w:val="24"/>
+        </w:rPr>
+        <w:t>jr</w:t>
+      </w:r>
+      <w:proofErr w:type="spellEnd"/>
+      <w:r>
+        <w:rPr>
+          <w:rFonts w:ascii="Times New Roman" w:hAnsi="Times New Roman" w:cs="Times New Roman"/>
+          <w:sz w:val="24"/>
+          <w:szCs w:val="24"/>
+        </w:rPr>
+        <w:t xml:space="preserve">, and </w:t>
+      </w:r>
+      <w:proofErr w:type="spellStart"/>
+      <w:r>
+        <w:rPr>
+          <w:rFonts w:ascii="Times New Roman" w:hAnsi="Times New Roman" w:cs="Times New Roman"/>
+          <w:sz w:val="24"/>
+          <w:szCs w:val="24"/>
+        </w:rPr>
+        <w:t>jal</w:t>
+      </w:r>
+      <w:proofErr w:type="spellEnd"/>
+      <w:r>
+        <w:rPr>
+          <w:rFonts w:ascii="Times New Roman" w:hAnsi="Times New Roman" w:cs="Times New Roman"/>
+          <w:sz w:val="24"/>
+          <w:szCs w:val="24"/>
+        </w:rPr>
+        <w:t xml:space="preserve">, an additional mux needed to be added. </w:t>
+      </w:r>
+      <w:proofErr w:type="gramStart"/>
+      <w:r>
+        <w:rPr>
+          <w:rFonts w:ascii="Times New Roman" w:hAnsi="Times New Roman" w:cs="Times New Roman"/>
+          <w:sz w:val="24"/>
+          <w:szCs w:val="24"/>
+        </w:rPr>
+        <w:t xml:space="preserve">The mux would be controlled by </w:t>
+      </w:r>
+      <w:r>
+        <w:rPr>
+          <w:rFonts w:ascii="Times New Roman" w:hAnsi="Times New Roman" w:cs="Times New Roman"/>
+          <w:sz w:val="24"/>
+          <w:szCs w:val="24"/>
+        </w:rPr>
+        <w:t>the control signal jump</w:t>
+      </w:r>
+      <w:proofErr w:type="gramEnd"/>
+      <w:r>
+        <w:rPr>
+          <w:rFonts w:ascii="Times New Roman" w:hAnsi="Times New Roman" w:cs="Times New Roman"/>
+          <w:sz w:val="24"/>
+          <w:szCs w:val="24"/>
+        </w:rPr>
+        <w:t xml:space="preserve">. </w:t>
+      </w:r>
+      <w:r>
+        <w:rPr>
+          <w:rFonts w:ascii="Times New Roman" w:hAnsi="Times New Roman" w:cs="Times New Roman"/>
+          <w:sz w:val="24"/>
+          <w:szCs w:val="24"/>
+        </w:rPr>
+        <w:t xml:space="preserve">This mux takes the output from the </w:t>
+      </w:r>
+      <w:r>
+        <w:rPr>
+          <w:rFonts w:ascii="Times New Roman" w:hAnsi="Times New Roman" w:cs="Times New Roman"/>
+          <w:sz w:val="24"/>
+          <w:szCs w:val="24"/>
+        </w:rPr>
+        <w:t xml:space="preserve">branch mux (0 input) </w:t>
+      </w:r>
+      <w:proofErr w:type="gramStart"/>
+      <w:r>
+        <w:rPr>
+          <w:rFonts w:ascii="Times New Roman" w:hAnsi="Times New Roman" w:cs="Times New Roman"/>
+          <w:sz w:val="24"/>
+          <w:szCs w:val="24"/>
+        </w:rPr>
+        <w:t>and also</w:t>
+      </w:r>
+      <w:proofErr w:type="gramEnd"/>
+      <w:r>
+        <w:rPr>
+          <w:rFonts w:ascii="Times New Roman" w:hAnsi="Times New Roman" w:cs="Times New Roman"/>
+          <w:sz w:val="24"/>
+          <w:szCs w:val="24"/>
+        </w:rPr>
+        <w:t xml:space="preserve"> the built jump address. </w:t>
+      </w:r>
+      <w:proofErr w:type="gramStart"/>
+      <w:r>
+        <w:rPr>
+          <w:rFonts w:ascii="Times New Roman" w:hAnsi="Times New Roman" w:cs="Times New Roman"/>
+          <w:sz w:val="24"/>
+          <w:szCs w:val="24"/>
+        </w:rPr>
+        <w:t>It’s</w:t>
+      </w:r>
+      <w:proofErr w:type="gramEnd"/>
+      <w:r>
+        <w:rPr>
+          <w:rFonts w:ascii="Times New Roman" w:hAnsi="Times New Roman" w:cs="Times New Roman"/>
+          <w:sz w:val="24"/>
+          <w:szCs w:val="24"/>
+        </w:rPr>
+        <w:t xml:space="preserve"> output would go to the PC (severing the original connection). The jump address would be buil</w:t>
+      </w:r>
+      <w:r>
+        <w:rPr>
+          <w:rFonts w:ascii="Times New Roman" w:hAnsi="Times New Roman" w:cs="Times New Roman"/>
+          <w:sz w:val="24"/>
+          <w:szCs w:val="24"/>
+        </w:rPr>
+        <w:t>t</w:t>
+      </w:r>
+      <w:r>
+        <w:rPr>
+          <w:rFonts w:ascii="Times New Roman" w:hAnsi="Times New Roman" w:cs="Times New Roman"/>
+          <w:sz w:val="24"/>
+          <w:szCs w:val="24"/>
+        </w:rPr>
+        <w:t xml:space="preserve"> by taking the instruction address (</w:t>
+      </w:r>
+      <w:proofErr w:type="gramStart"/>
+      <w:r>
+        <w:rPr>
+          <w:rFonts w:ascii="Times New Roman" w:hAnsi="Times New Roman" w:cs="Times New Roman"/>
+          <w:sz w:val="24"/>
+          <w:szCs w:val="24"/>
+        </w:rPr>
+        <w:t>Instruction[</w:t>
+      </w:r>
+      <w:proofErr w:type="gramEnd"/>
+      <w:r>
+        <w:rPr>
+          <w:rFonts w:ascii="Times New Roman" w:hAnsi="Times New Roman" w:cs="Times New Roman"/>
+          <w:sz w:val="24"/>
+          <w:szCs w:val="24"/>
+        </w:rPr>
+        <w:t xml:space="preserve">25:0]), left shifting it by 2, and concatenating this with PC+4[31:28]. </w:t>
+      </w:r>
+    </w:p>
+    <w:p>
+      <w:pPr>
+        <w:rPr>
+          <w:rFonts w:ascii="Times New Roman" w:hAnsi="Times New Roman" w:cs="Times New Roman"/>
+          <w:sz w:val="24"/>
+          <w:szCs w:val="24"/>
+        </w:rPr>
+      </w:pPr>
+      <w:r>
+        <w:rPr>
+          <w:rFonts w:ascii="Times New Roman" w:hAnsi="Times New Roman" w:cs="Times New Roman"/>
+          <w:sz w:val="24"/>
+          <w:szCs w:val="24"/>
+        </w:rPr>
+        <w:t>The program I used to check jump is as follows:</w:t>
+      </w:r>
+    </w:p>
+    <w:p>
+      <w:pPr>
+        <w:rPr>
+          <w:rFonts w:ascii="Times New Roman" w:hAnsi="Times New Roman" w:cs="Times New Roman"/>
+          <w:sz w:val="24"/>
+          <w:szCs w:val="24"/>
+        </w:rPr>
+      </w:pPr>
+      <w:r>
+        <w:rPr>
+          <w:rFonts w:ascii="Times New Roman" w:hAnsi="Times New Roman" w:cs="Times New Roman"/>
+          <w:sz w:val="24"/>
+          <w:szCs w:val="24"/>
+        </w:rPr>
+        <w:tab/>
+      </w:r>
+      <w:r>
+        <w:rPr>
+          <w:rFonts w:ascii="Times New Roman" w:hAnsi="Times New Roman" w:cs="Times New Roman"/>
+          <w:sz w:val="24"/>
+          <w:szCs w:val="24"/>
+        </w:rPr>
+        <w:tab/>
+      </w:r>
+      <w:proofErr w:type="spellStart"/>
+      <w:r>
+        <w:rPr>
+          <w:rFonts w:ascii="Times New Roman" w:hAnsi="Times New Roman" w:cs="Times New Roman"/>
+          <w:sz w:val="24"/>
+          <w:szCs w:val="24"/>
+        </w:rPr>
+        <w:t>addi</w:t>
+      </w:r>
+      <w:proofErr w:type="spellEnd"/>
+      <w:r>
+        <w:rPr>
+          <w:rFonts w:ascii="Times New Roman" w:hAnsi="Times New Roman" w:cs="Times New Roman"/>
+          <w:sz w:val="24"/>
+          <w:szCs w:val="24"/>
+        </w:rPr>
+        <w:t xml:space="preserve"> $s0, $zero, 1</w:t>
+      </w:r>
+      <w:r>
+        <w:rPr>
+          <w:rFonts w:ascii="Times New Roman" w:hAnsi="Times New Roman" w:cs="Times New Roman"/>
+          <w:sz w:val="24"/>
+          <w:szCs w:val="24"/>
+        </w:rPr>
+        <w:tab/>
+        <w:t>#</w:t>
+      </w:r>
+      <w:proofErr w:type="spellStart"/>
+      <w:r>
+        <w:rPr>
+          <w:rFonts w:ascii="Times New Roman" w:hAnsi="Times New Roman" w:cs="Times New Roman"/>
+          <w:sz w:val="24"/>
+          <w:szCs w:val="24"/>
+        </w:rPr>
+        <w:t>intialize</w:t>
+      </w:r>
+      <w:proofErr w:type="spellEnd"/>
+      <w:r>
+        <w:rPr>
+          <w:rFonts w:ascii="Times New Roman" w:hAnsi="Times New Roman" w:cs="Times New Roman"/>
+          <w:sz w:val="24"/>
+          <w:szCs w:val="24"/>
+        </w:rPr>
+        <w:t xml:space="preserve"> $s0 to 1</w:t>
+      </w:r>
+    </w:p>
+    <w:p>
+      <w:pPr>
+        <w:rPr>
+          <w:rFonts w:ascii="Times New Roman" w:hAnsi="Times New Roman" w:cs="Times New Roman"/>
+          <w:sz w:val="24"/>
+          <w:szCs w:val="24"/>
+        </w:rPr>
+      </w:pPr>
+      <w:r>
+        <w:rPr>
+          <w:rFonts w:ascii="Times New Roman" w:hAnsi="Times New Roman" w:cs="Times New Roman"/>
+          <w:sz w:val="24"/>
+          <w:szCs w:val="24"/>
+        </w:rPr>
+        <w:t>STARTL:</w:t>
+      </w:r>
+      <w:r>
+        <w:rPr>
+          <w:rFonts w:ascii="Times New Roman" w:hAnsi="Times New Roman" w:cs="Times New Roman"/>
+          <w:sz w:val="24"/>
+          <w:szCs w:val="24"/>
+        </w:rPr>
+        <w:tab/>
+      </w:r>
+      <w:proofErr w:type="spellStart"/>
+      <w:r>
+        <w:rPr>
+          <w:rFonts w:ascii="Times New Roman" w:hAnsi="Times New Roman" w:cs="Times New Roman"/>
+          <w:sz w:val="24"/>
+          <w:szCs w:val="24"/>
+        </w:rPr>
+        <w:t>addi</w:t>
+      </w:r>
+      <w:proofErr w:type="spellEnd"/>
+      <w:r>
+        <w:rPr>
+          <w:rFonts w:ascii="Times New Roman" w:hAnsi="Times New Roman" w:cs="Times New Roman"/>
+          <w:sz w:val="24"/>
+          <w:szCs w:val="24"/>
+        </w:rPr>
+        <w:t xml:space="preserve"> $s0, $s0, 1</w:t>
+      </w:r>
+      <w:r>
+        <w:rPr>
+          <w:rFonts w:ascii="Times New Roman" w:hAnsi="Times New Roman" w:cs="Times New Roman"/>
+          <w:sz w:val="24"/>
+          <w:szCs w:val="24"/>
+        </w:rPr>
+        <w:tab/>
+        <w:t>#increment $s0</w:t>
+      </w:r>
+    </w:p>
+    <w:p>
+      <w:pPr>
+        <w:rPr>
+          <w:rFonts w:ascii="Times New Roman" w:hAnsi="Times New Roman" w:cs="Times New Roman"/>
+          <w:sz w:val="24"/>
+          <w:szCs w:val="24"/>
+        </w:rPr>
+      </w:pPr>
+      <w:r>
+        <w:rPr>
+          <w:rFonts w:ascii="Times New Roman" w:hAnsi="Times New Roman" w:cs="Times New Roman"/>
+          <w:sz w:val="24"/>
+          <w:szCs w:val="24"/>
+        </w:rPr>
+        <w:tab/>
+      </w:r>
+      <w:r>
+        <w:rPr>
+          <w:rFonts w:ascii="Times New Roman" w:hAnsi="Times New Roman" w:cs="Times New Roman"/>
+          <w:sz w:val="24"/>
+          <w:szCs w:val="24"/>
+        </w:rPr>
+        <w:tab/>
+        <w:t xml:space="preserve">j STARTL </w:t>
+      </w:r>
+      <w:r>
+        <w:rPr>
+          <w:rFonts w:ascii="Times New Roman" w:hAnsi="Times New Roman" w:cs="Times New Roman"/>
+          <w:sz w:val="24"/>
+          <w:szCs w:val="24"/>
+        </w:rPr>
+        <w:tab/>
+        <w:t>#expect the PC to jump back to START after this instruction</w:t>
+      </w:r>
+    </w:p>
+    <w:p>
+      <w:pPr>
+        <w:rPr>
+          <w:rFonts w:ascii="Times New Roman" w:hAnsi="Times New Roman" w:cs="Times New Roman"/>
+          <w:sz w:val="24"/>
+          <w:szCs w:val="24"/>
+        </w:rPr>
+      </w:pPr>
+      <w:r>
+        <w:rPr>
+          <w:rFonts w:ascii="Times New Roman" w:hAnsi="Times New Roman" w:cs="Times New Roman"/>
+          <w:sz w:val="24"/>
+          <w:szCs w:val="24"/>
+        </w:rPr>
+        <w:tab/>
+      </w:r>
+      <w:r>
+        <w:rPr>
+          <w:rFonts w:ascii="Times New Roman" w:hAnsi="Times New Roman" w:cs="Times New Roman"/>
+          <w:sz w:val="24"/>
+          <w:szCs w:val="24"/>
+        </w:rPr>
+        <w:tab/>
+      </w:r>
+      <w:proofErr w:type="spellStart"/>
+      <w:r>
+        <w:rPr>
+          <w:rFonts w:ascii="Times New Roman" w:hAnsi="Times New Roman" w:cs="Times New Roman"/>
+          <w:sz w:val="24"/>
+          <w:szCs w:val="24"/>
+        </w:rPr>
+        <w:t>addi</w:t>
+      </w:r>
+      <w:proofErr w:type="spellEnd"/>
+      <w:r>
+        <w:rPr>
+          <w:rFonts w:ascii="Times New Roman" w:hAnsi="Times New Roman" w:cs="Times New Roman"/>
+          <w:sz w:val="24"/>
+          <w:szCs w:val="24"/>
+        </w:rPr>
+        <w:t xml:space="preserve"> $t2, $zero, 4</w:t>
+      </w:r>
+    </w:p>
+    <w:p>
+      <w:pPr>
+        <w:rPr>
+          <w:rFonts w:ascii="Times New Roman" w:hAnsi="Times New Roman" w:cs="Times New Roman"/>
+          <w:sz w:val="24"/>
+          <w:szCs w:val="24"/>
+        </w:rPr>
+      </w:pPr>
+      <w:r>
+        <w:rPr>
+          <w:noProof/>
+        </w:rPr>
+        <w:drawing>
+          <wp:anchor distT="0" distB="0" distL="114300" distR="114300" simplePos="0" relativeHeight="251679744" behindDoc="0" locked="0" layoutInCell="1" allowOverlap="1" wp14:anchorId="37214095" wp14:editId="192A6649">
+            <wp:simplePos x="0" y="0"/>
+            <wp:positionH relativeFrom="margin">
+              <wp:align>right</wp:align>
+            </wp:positionH>
+            <wp:positionV relativeFrom="paragraph">
+              <wp:posOffset>368104</wp:posOffset>
+            </wp:positionV>
+            <wp:extent cx="5943600" cy="302895"/>
+            <wp:effectExtent l="0" t="0" r="0" b="1905"/>
+            <wp:wrapTight wrapText="bothSides">
+              <wp:wrapPolygon edited="0">
+                <wp:start x="0" y="0"/>
+                <wp:lineTo x="0" y="20377"/>
+                <wp:lineTo x="21531" y="20377"/>
+                <wp:lineTo x="21531" y="0"/>
+                <wp:lineTo x="0" y="0"/>
+              </wp:wrapPolygon>
+            </wp:wrapTight>
+            <wp:docPr id="11" name="Picture 11"/>
+            <wp:cNvGraphicFramePr>
+              <a:graphicFrameLocks xmlns:a="http://schemas.openxmlformats.org/drawingml/2006/main" noChangeAspect="1"/>
+            </wp:cNvGraphicFramePr>
+            <a:graphic xmlns:a="http://schemas.openxmlformats.org/drawingml/2006/main">
+              <a:graphicData uri="http://schemas.openxmlformats.org/drawingml/2006/picture">
+                <pic:pic xmlns:pic="http://schemas.openxmlformats.org/drawingml/2006/picture">
+                  <pic:nvPicPr>
+                    <pic:cNvPr id="1" name=""/>
+                    <pic:cNvPicPr/>
+                  </pic:nvPicPr>
+                  <pic:blipFill>
+                    <a:blip r:embed="rId14"/>
+                    <a:stretch>
+                      <a:fillRect/>
+                    </a:stretch>
+                  </pic:blipFill>
+                  <pic:spPr>
+                    <a:xfrm>
+                      <a:off x="0" y="0"/>
+                      <a:ext cx="5943600" cy="302895"/>
+                    </a:xfrm>
+                    <a:prstGeom prst="rect">
+                      <a:avLst/>
+                    </a:prstGeom>
+                  </pic:spPr>
+                </pic:pic>
+              </a:graphicData>
+            </a:graphic>
+          </wp:anchor>
+        </w:drawing>
+      </w:r>
+      <w:r>
+        <w:rPr>
+          <w:rFonts w:ascii="Times New Roman" w:hAnsi="Times New Roman" w:cs="Times New Roman"/>
+          <w:sz w:val="24"/>
+          <w:szCs w:val="24"/>
+        </w:rPr>
+        <w:t>And I received the following output on $s0 = $16:</w:t>
+      </w:r>
+    </w:p>
+    <w:p>
+      <w:pPr>
+        <w:rPr>
+          <w:rFonts w:ascii="Times New Roman" w:hAnsi="Times New Roman" w:cs="Times New Roman"/>
+          <w:sz w:val="24"/>
+          <w:szCs w:val="24"/>
+        </w:rPr>
+      </w:pPr>
+    </w:p>
+    <w:p>
+      <w:pPr>
+        <w:rPr>
+          <w:rFonts w:ascii="Times New Roman" w:hAnsi="Times New Roman" w:cs="Times New Roman"/>
+          <w:sz w:val="24"/>
+          <w:szCs w:val="24"/>
+        </w:rPr>
+      </w:pPr>
+      <w:r>
+        <w:rPr>
+          <w:noProof/>
+        </w:rPr>
+        <w:lastRenderedPageBreak/>
+        <w:drawing>
+          <wp:anchor distT="0" distB="0" distL="114300" distR="114300" simplePos="0" relativeHeight="251681792" behindDoc="0" locked="0" layoutInCell="1" allowOverlap="1" wp14:anchorId="14F42085" wp14:editId="7E36A853">
+            <wp:simplePos x="0" y="0"/>
+            <wp:positionH relativeFrom="margin">
+              <wp:align>right</wp:align>
+            </wp:positionH>
+            <wp:positionV relativeFrom="paragraph">
+              <wp:posOffset>395556</wp:posOffset>
+            </wp:positionV>
+            <wp:extent cx="5943600" cy="1169670"/>
+            <wp:effectExtent l="0" t="0" r="0" b="0"/>
+            <wp:wrapTight wrapText="bothSides">
+              <wp:wrapPolygon edited="0">
+                <wp:start x="0" y="0"/>
+                <wp:lineTo x="0" y="21107"/>
+                <wp:lineTo x="21531" y="21107"/>
+                <wp:lineTo x="21531" y="0"/>
+                <wp:lineTo x="0" y="0"/>
+              </wp:wrapPolygon>
+            </wp:wrapTight>
+            <wp:docPr id="12" name="Picture 12"/>
+            <wp:cNvGraphicFramePr>
+              <a:graphicFrameLocks xmlns:a="http://schemas.openxmlformats.org/drawingml/2006/main" noChangeAspect="1"/>
+            </wp:cNvGraphicFramePr>
+            <a:graphic xmlns:a="http://schemas.openxmlformats.org/drawingml/2006/main">
+              <a:graphicData uri="http://schemas.openxmlformats.org/drawingml/2006/picture">
+                <pic:pic xmlns:pic="http://schemas.openxmlformats.org/drawingml/2006/picture">
+                  <pic:nvPicPr>
+                    <pic:cNvPr id="1" name=""/>
+                    <pic:cNvPicPr/>
+                  </pic:nvPicPr>
+                  <pic:blipFill>
+                    <a:blip r:embed="rId15"/>
+                    <a:stretch>
+                      <a:fillRect/>
+                    </a:stretch>
+                  </pic:blipFill>
+                  <pic:spPr>
+                    <a:xfrm>
+                      <a:off x="0" y="0"/>
+                      <a:ext cx="5943600" cy="1169670"/>
+                    </a:xfrm>
+                    <a:prstGeom prst="rect">
+                      <a:avLst/>
+                    </a:prstGeom>
+                  </pic:spPr>
+                </pic:pic>
+              </a:graphicData>
+            </a:graphic>
+          </wp:anchor>
+        </w:drawing>
+      </w:r>
+      <w:r>
+        <w:rPr>
+          <w:rFonts w:ascii="Times New Roman" w:hAnsi="Times New Roman" w:cs="Times New Roman"/>
+          <w:sz w:val="24"/>
+          <w:szCs w:val="24"/>
+        </w:rPr>
+        <w:t>And a view of the PC and instruction_out:</w:t>
+      </w:r>
+    </w:p>
+    <w:p>
+      <w:pPr>
+        <w:rPr>
+          <w:rFonts w:ascii="Times New Roman" w:hAnsi="Times New Roman" w:cs="Times New Roman"/>
+          <w:sz w:val="24"/>
+          <w:szCs w:val="24"/>
+        </w:rPr>
+      </w:pPr>
+      <w:r>
+        <w:rPr>
+          <w:rFonts w:ascii="Times New Roman" w:hAnsi="Times New Roman" w:cs="Times New Roman"/>
+          <w:sz w:val="24"/>
+          <w:szCs w:val="24"/>
+        </w:rPr>
+        <w:t>As expected, the jump instruction had the program jump back to the location of STARTL, 0x0040 0004.</w:t>
+      </w:r>
+    </w:p>
+    <w:p>
+      <w:pPr>
+        <w:rPr>
+          <w:rFonts w:ascii="Times New Roman" w:hAnsi="Times New Roman" w:cs="Times New Roman"/>
+          <w:sz w:val="24"/>
+          <w:szCs w:val="24"/>
+        </w:rPr>
+      </w:pPr>
+      <w:r>
+        <w:rPr>
+          <w:rFonts w:ascii="Times New Roman" w:hAnsi="Times New Roman" w:cs="Times New Roman"/>
+          <w:sz w:val="24"/>
+          <w:szCs w:val="24"/>
+        </w:rPr>
+        <w:t>Jump register (</w:t>
+      </w:r>
+      <w:proofErr w:type="spellStart"/>
+      <w:r>
+        <w:rPr>
+          <w:rFonts w:ascii="Times New Roman" w:hAnsi="Times New Roman" w:cs="Times New Roman"/>
+          <w:sz w:val="24"/>
+          <w:szCs w:val="24"/>
+        </w:rPr>
+        <w:t>jr</w:t>
+      </w:r>
+      <w:proofErr w:type="spellEnd"/>
+      <w:r>
+        <w:rPr>
+          <w:rFonts w:ascii="Times New Roman" w:hAnsi="Times New Roman" w:cs="Times New Roman"/>
+          <w:sz w:val="24"/>
+          <w:szCs w:val="24"/>
+        </w:rPr>
+        <w:t xml:space="preserve">) would require yet another mux. I chose to put this mux after the </w:t>
+      </w:r>
+      <w:proofErr w:type="spellStart"/>
+      <w:r>
+        <w:rPr>
+          <w:rFonts w:ascii="Times New Roman" w:hAnsi="Times New Roman" w:cs="Times New Roman"/>
+          <w:sz w:val="24"/>
+          <w:szCs w:val="24"/>
+        </w:rPr>
+        <w:t>jumpMuxOne</w:t>
+      </w:r>
+      <w:proofErr w:type="spellEnd"/>
+      <w:r>
+        <w:rPr>
+          <w:rFonts w:ascii="Times New Roman" w:hAnsi="Times New Roman" w:cs="Times New Roman"/>
+          <w:sz w:val="24"/>
+          <w:szCs w:val="24"/>
+        </w:rPr>
+        <w:t xml:space="preserve">. It would take </w:t>
+      </w:r>
+      <w:proofErr w:type="spellStart"/>
+      <w:r>
+        <w:rPr>
+          <w:rFonts w:ascii="Times New Roman" w:hAnsi="Times New Roman" w:cs="Times New Roman"/>
+          <w:sz w:val="24"/>
+          <w:szCs w:val="24"/>
+        </w:rPr>
+        <w:t>jumpMuxOne_out</w:t>
+      </w:r>
+      <w:proofErr w:type="spellEnd"/>
+      <w:r>
+        <w:rPr>
+          <w:rFonts w:ascii="Times New Roman" w:hAnsi="Times New Roman" w:cs="Times New Roman"/>
+          <w:sz w:val="24"/>
+          <w:szCs w:val="24"/>
+        </w:rPr>
+        <w:t xml:space="preserve"> (0) and the register output (1), and be selected by a new control signal, </w:t>
+      </w:r>
+      <w:proofErr w:type="spellStart"/>
+      <w:r>
+        <w:rPr>
+          <w:rFonts w:ascii="Times New Roman" w:hAnsi="Times New Roman" w:cs="Times New Roman"/>
+          <w:sz w:val="24"/>
+          <w:szCs w:val="24"/>
+        </w:rPr>
+        <w:t>jr.</w:t>
+      </w:r>
+      <w:proofErr w:type="spellEnd"/>
+      <w:r>
+        <w:rPr>
+          <w:rFonts w:ascii="Times New Roman" w:hAnsi="Times New Roman" w:cs="Times New Roman"/>
+          <w:sz w:val="24"/>
+          <w:szCs w:val="24"/>
+        </w:rPr>
+        <w:t xml:space="preserve"> </w:t>
+      </w:r>
+      <w:proofErr w:type="gramStart"/>
+      <w:r>
+        <w:rPr>
+          <w:rFonts w:ascii="Times New Roman" w:hAnsi="Times New Roman" w:cs="Times New Roman"/>
+          <w:sz w:val="24"/>
+          <w:szCs w:val="24"/>
+        </w:rPr>
+        <w:t>It’s</w:t>
+      </w:r>
+      <w:proofErr w:type="gramEnd"/>
+      <w:r>
+        <w:rPr>
+          <w:rFonts w:ascii="Times New Roman" w:hAnsi="Times New Roman" w:cs="Times New Roman"/>
+          <w:sz w:val="24"/>
+          <w:szCs w:val="24"/>
+        </w:rPr>
+        <w:t xml:space="preserve"> output will go to PC. To get the address out of the register, we can pull it straight from the Read data 1 line on the register file.</w:t>
+      </w:r>
+      <w:r>
+        <w:rPr>
+          <w:rFonts w:ascii="Times New Roman" w:hAnsi="Times New Roman" w:cs="Times New Roman"/>
+          <w:sz w:val="24"/>
+          <w:szCs w:val="24"/>
+        </w:rPr>
+        <w:t xml:space="preserve"> (TODO hopefully)</w:t>
+      </w:r>
+    </w:p>
+    <w:p>
+      <w:pPr>
+        <w:rPr>
+          <w:rFonts w:ascii="Times New Roman" w:hAnsi="Times New Roman" w:cs="Times New Roman"/>
+          <w:sz w:val="24"/>
+          <w:szCs w:val="24"/>
+        </w:rPr>
+      </w:pPr>
+      <w:r>
+        <w:rPr>
+          <w:rFonts w:ascii="Times New Roman" w:hAnsi="Times New Roman" w:cs="Times New Roman"/>
+          <w:sz w:val="24"/>
+          <w:szCs w:val="24"/>
+        </w:rPr>
+        <w:t xml:space="preserve">Start by creating the new control signal </w:t>
+      </w:r>
+      <w:proofErr w:type="spellStart"/>
+      <w:r>
+        <w:rPr>
+          <w:rFonts w:ascii="Times New Roman" w:hAnsi="Times New Roman" w:cs="Times New Roman"/>
+          <w:sz w:val="24"/>
+          <w:szCs w:val="24"/>
+        </w:rPr>
+        <w:t>jr.</w:t>
+      </w:r>
+      <w:proofErr w:type="spellEnd"/>
+      <w:r>
+        <w:rPr>
+          <w:rFonts w:ascii="Times New Roman" w:hAnsi="Times New Roman" w:cs="Times New Roman"/>
+          <w:sz w:val="24"/>
+          <w:szCs w:val="24"/>
+        </w:rPr>
+        <w:t xml:space="preserve"> Then, create </w:t>
+      </w:r>
+      <w:proofErr w:type="spellStart"/>
+      <w:r>
+        <w:rPr>
+          <w:rFonts w:ascii="Times New Roman" w:hAnsi="Times New Roman" w:cs="Times New Roman"/>
+          <w:sz w:val="24"/>
+          <w:szCs w:val="24"/>
+        </w:rPr>
+        <w:t>jumpMuxTwo</w:t>
+      </w:r>
+      <w:proofErr w:type="spellEnd"/>
+      <w:r>
+        <w:rPr>
+          <w:rFonts w:ascii="Times New Roman" w:hAnsi="Times New Roman" w:cs="Times New Roman"/>
+          <w:sz w:val="24"/>
+          <w:szCs w:val="24"/>
+        </w:rPr>
+        <w:t>. Hook it up accordingly</w:t>
+      </w:r>
       <w:bookmarkStart w:id="1" w:name="_GoBack"/>
       <w:bookmarkEnd w:id="1"/>
+    </w:p>
+    <w:p>
+      <w:pPr>
+        <w:rPr>
+          <w:rFonts w:ascii="Times New Roman" w:hAnsi="Times New Roman" w:cs="Times New Roman"/>
+          <w:sz w:val="24"/>
+          <w:szCs w:val="24"/>
+        </w:rPr>
+      </w:pPr>
+    </w:p>
+    <w:p>
+      <w:pPr>
+        <w:rPr>
+          <w:rFonts w:ascii="Times New Roman" w:hAnsi="Times New Roman" w:cs="Times New Roman"/>
+          <w:sz w:val="24"/>
+          <w:szCs w:val="24"/>
+        </w:rPr>
+      </w:pPr>
+      <w:r>
+        <w:rPr>
+          <w:rFonts w:ascii="Times New Roman" w:hAnsi="Times New Roman" w:cs="Times New Roman"/>
+          <w:sz w:val="24"/>
+          <w:szCs w:val="24"/>
+        </w:rPr>
+        <w:t>I continued to check that the previous modules still worked as I added new ones.</w:t>
+      </w:r>
     </w:p>
     <w:sectPr>
       <w:pgSz w:w="12240" w:h="15840"/>

</xml_diff>

<commit_message>
jr works. Working on final component, jal
</commit_message>
<xml_diff>
--- a/ReportDraft.docx
+++ b/ReportDraft.docx
@@ -6768,24 +6768,24 @@
           <w:sz w:val="24"/>
           <w:szCs w:val="24"/>
         </w:rPr>
-        <w:t xml:space="preserve"> (TODO hopefully)</w:t>
-      </w:r>
-    </w:p>
-    <w:p>
-      <w:pPr>
-        <w:rPr>
-          <w:rFonts w:ascii="Times New Roman" w:hAnsi="Times New Roman" w:cs="Times New Roman"/>
-          <w:sz w:val="24"/>
-          <w:szCs w:val="24"/>
-        </w:rPr>
-      </w:pPr>
-      <w:r>
-        <w:rPr>
-          <w:rFonts w:ascii="Times New Roman" w:hAnsi="Times New Roman" w:cs="Times New Roman"/>
-          <w:sz w:val="24"/>
-          <w:szCs w:val="24"/>
-        </w:rPr>
-        <w:t xml:space="preserve">Start by creating the new control signal </w:t>
+        <w:t xml:space="preserve"> </w:t>
+      </w:r>
+    </w:p>
+    <w:p>
+      <w:pPr>
+        <w:rPr>
+          <w:rFonts w:ascii="Times New Roman" w:hAnsi="Times New Roman" w:cs="Times New Roman"/>
+          <w:sz w:val="24"/>
+          <w:szCs w:val="24"/>
+        </w:rPr>
+      </w:pPr>
+      <w:r>
+        <w:rPr>
+          <w:rFonts w:ascii="Times New Roman" w:hAnsi="Times New Roman" w:cs="Times New Roman"/>
+          <w:sz w:val="24"/>
+          <w:szCs w:val="24"/>
+        </w:rPr>
+        <w:t xml:space="preserve">The program I used to test </w:t>
       </w:r>
       <w:proofErr w:type="spellStart"/>
       <w:r>
@@ -6794,7 +6794,7 @@
           <w:sz w:val="24"/>
           <w:szCs w:val="24"/>
         </w:rPr>
-        <w:t>jr.</w:t>
+        <w:t>jr</w:t>
       </w:r>
       <w:proofErr w:type="spellEnd"/>
       <w:r>
@@ -6803,7 +6803,50 @@
           <w:sz w:val="24"/>
           <w:szCs w:val="24"/>
         </w:rPr>
-        <w:t xml:space="preserve"> Then, create </w:t>
+        <w:t xml:space="preserve"> is as follows: (test_4_</w:t>
+      </w:r>
+      <w:proofErr w:type="gramStart"/>
+      <w:r>
+        <w:rPr>
+          <w:rFonts w:ascii="Times New Roman" w:hAnsi="Times New Roman" w:cs="Times New Roman"/>
+          <w:sz w:val="24"/>
+          <w:szCs w:val="24"/>
+        </w:rPr>
+        <w:t>2.s</w:t>
+      </w:r>
+      <w:proofErr w:type="gramEnd"/>
+      <w:r>
+        <w:rPr>
+          <w:rFonts w:ascii="Times New Roman" w:hAnsi="Times New Roman" w:cs="Times New Roman"/>
+          <w:sz w:val="24"/>
+          <w:szCs w:val="24"/>
+        </w:rPr>
+        <w:t>)</w:t>
+      </w:r>
+    </w:p>
+    <w:p>
+      <w:pPr>
+        <w:rPr>
+          <w:rFonts w:ascii="Times New Roman" w:hAnsi="Times New Roman" w:cs="Times New Roman"/>
+          <w:sz w:val="24"/>
+          <w:szCs w:val="24"/>
+        </w:rPr>
+      </w:pPr>
+      <w:r>
+        <w:rPr>
+          <w:rFonts w:ascii="Times New Roman" w:hAnsi="Times New Roman" w:cs="Times New Roman"/>
+          <w:sz w:val="24"/>
+          <w:szCs w:val="24"/>
+        </w:rPr>
+        <w:tab/>
+      </w:r>
+      <w:r>
+        <w:rPr>
+          <w:rFonts w:ascii="Times New Roman" w:hAnsi="Times New Roman" w:cs="Times New Roman"/>
+          <w:sz w:val="24"/>
+          <w:szCs w:val="24"/>
+        </w:rPr>
+        <w:tab/>
       </w:r>
       <w:proofErr w:type="spellStart"/>
       <w:r>
@@ -6812,7 +6855,7 @@
           <w:sz w:val="24"/>
           <w:szCs w:val="24"/>
         </w:rPr>
-        <w:t>jumpMuxTwo</w:t>
+        <w:t>lui</w:t>
       </w:r>
       <w:proofErr w:type="spellEnd"/>
       <w:r>
@@ -6821,7 +6864,521 @@
           <w:sz w:val="24"/>
           <w:szCs w:val="24"/>
         </w:rPr>
-        <w:t>. Hook it up accordingly</w:t>
+        <w:t xml:space="preserve"> $s0, 0x0040</w:t>
+      </w:r>
+      <w:r>
+        <w:rPr>
+          <w:rFonts w:ascii="Times New Roman" w:hAnsi="Times New Roman" w:cs="Times New Roman"/>
+          <w:sz w:val="24"/>
+          <w:szCs w:val="24"/>
+        </w:rPr>
+        <w:tab/>
+      </w:r>
+      <w:r>
+        <w:rPr>
+          <w:rFonts w:ascii="Times New Roman" w:hAnsi="Times New Roman" w:cs="Times New Roman"/>
+          <w:sz w:val="24"/>
+          <w:szCs w:val="24"/>
+        </w:rPr>
+        <w:tab/>
+        <w:t>#</w:t>
+      </w:r>
+      <w:proofErr w:type="spellStart"/>
+      <w:r>
+        <w:rPr>
+          <w:rFonts w:ascii="Times New Roman" w:hAnsi="Times New Roman" w:cs="Times New Roman"/>
+          <w:sz w:val="24"/>
+          <w:szCs w:val="24"/>
+        </w:rPr>
+        <w:t>intialize</w:t>
+      </w:r>
+      <w:proofErr w:type="spellEnd"/>
+      <w:r>
+        <w:rPr>
+          <w:rFonts w:ascii="Times New Roman" w:hAnsi="Times New Roman" w:cs="Times New Roman"/>
+          <w:sz w:val="24"/>
+          <w:szCs w:val="24"/>
+        </w:rPr>
+        <w:t xml:space="preserve"> $s0 to starting instruction </w:t>
+      </w:r>
+      <w:proofErr w:type="spellStart"/>
+      <w:r>
+        <w:rPr>
+          <w:rFonts w:ascii="Times New Roman" w:hAnsi="Times New Roman" w:cs="Times New Roman"/>
+          <w:sz w:val="24"/>
+          <w:szCs w:val="24"/>
+        </w:rPr>
+        <w:t>addresss</w:t>
+      </w:r>
+      <w:proofErr w:type="spellEnd"/>
+    </w:p>
+    <w:p>
+      <w:pPr>
+        <w:rPr>
+          <w:rFonts w:ascii="Times New Roman" w:hAnsi="Times New Roman" w:cs="Times New Roman"/>
+          <w:sz w:val="24"/>
+          <w:szCs w:val="24"/>
+        </w:rPr>
+      </w:pPr>
+      <w:r>
+        <w:rPr>
+          <w:rFonts w:ascii="Times New Roman" w:hAnsi="Times New Roman" w:cs="Times New Roman"/>
+          <w:sz w:val="24"/>
+          <w:szCs w:val="24"/>
+        </w:rPr>
+        <w:tab/>
+      </w:r>
+      <w:r>
+        <w:rPr>
+          <w:rFonts w:ascii="Times New Roman" w:hAnsi="Times New Roman" w:cs="Times New Roman"/>
+          <w:sz w:val="24"/>
+          <w:szCs w:val="24"/>
+        </w:rPr>
+        <w:tab/>
+      </w:r>
+      <w:proofErr w:type="spellStart"/>
+      <w:r>
+        <w:rPr>
+          <w:rFonts w:ascii="Times New Roman" w:hAnsi="Times New Roman" w:cs="Times New Roman"/>
+          <w:sz w:val="24"/>
+          <w:szCs w:val="24"/>
+        </w:rPr>
+        <w:t>jr</w:t>
+      </w:r>
+      <w:proofErr w:type="spellEnd"/>
+      <w:r>
+        <w:rPr>
+          <w:rFonts w:ascii="Times New Roman" w:hAnsi="Times New Roman" w:cs="Times New Roman"/>
+          <w:sz w:val="24"/>
+          <w:szCs w:val="24"/>
+        </w:rPr>
+        <w:t xml:space="preserve"> $s0</w:t>
+      </w:r>
+      <w:r>
+        <w:rPr>
+          <w:rFonts w:ascii="Times New Roman" w:hAnsi="Times New Roman" w:cs="Times New Roman"/>
+          <w:sz w:val="24"/>
+          <w:szCs w:val="24"/>
+        </w:rPr>
+        <w:tab/>
+      </w:r>
+      <w:r>
+        <w:rPr>
+          <w:rFonts w:ascii="Times New Roman" w:hAnsi="Times New Roman" w:cs="Times New Roman"/>
+          <w:sz w:val="24"/>
+          <w:szCs w:val="24"/>
+        </w:rPr>
+        <w:tab/>
+      </w:r>
+      <w:r>
+        <w:rPr>
+          <w:rFonts w:ascii="Times New Roman" w:hAnsi="Times New Roman" w:cs="Times New Roman"/>
+          <w:sz w:val="24"/>
+          <w:szCs w:val="24"/>
+        </w:rPr>
+        <w:tab/>
+      </w:r>
+      <w:r>
+        <w:rPr>
+          <w:rFonts w:ascii="Times New Roman" w:hAnsi="Times New Roman" w:cs="Times New Roman"/>
+          <w:sz w:val="24"/>
+          <w:szCs w:val="24"/>
+        </w:rPr>
+        <w:tab/>
+        <w:t>#jump to the starting address contained in $s0</w:t>
+      </w:r>
+    </w:p>
+    <w:p>
+      <w:pPr>
+        <w:rPr>
+          <w:rFonts w:ascii="Times New Roman" w:hAnsi="Times New Roman" w:cs="Times New Roman"/>
+          <w:sz w:val="24"/>
+          <w:szCs w:val="24"/>
+        </w:rPr>
+      </w:pPr>
+      <w:r>
+        <w:rPr>
+          <w:noProof/>
+        </w:rPr>
+        <w:drawing>
+          <wp:anchor distT="0" distB="0" distL="114300" distR="114300" simplePos="0" relativeHeight="251683840" behindDoc="0" locked="0" layoutInCell="1" allowOverlap="1" wp14:anchorId="78298620" wp14:editId="5EAEC25F">
+            <wp:simplePos x="0" y="0"/>
+            <wp:positionH relativeFrom="margin">
+              <wp:align>right</wp:align>
+            </wp:positionH>
+            <wp:positionV relativeFrom="paragraph">
+              <wp:posOffset>346319</wp:posOffset>
+            </wp:positionV>
+            <wp:extent cx="5943600" cy="1137285"/>
+            <wp:effectExtent l="0" t="0" r="0" b="5715"/>
+            <wp:wrapTight wrapText="bothSides">
+              <wp:wrapPolygon edited="0">
+                <wp:start x="0" y="0"/>
+                <wp:lineTo x="0" y="21347"/>
+                <wp:lineTo x="21531" y="21347"/>
+                <wp:lineTo x="21531" y="0"/>
+                <wp:lineTo x="0" y="0"/>
+              </wp:wrapPolygon>
+            </wp:wrapTight>
+            <wp:docPr id="13" name="Picture 13"/>
+            <wp:cNvGraphicFramePr>
+              <a:graphicFrameLocks xmlns:a="http://schemas.openxmlformats.org/drawingml/2006/main" noChangeAspect="1"/>
+            </wp:cNvGraphicFramePr>
+            <a:graphic xmlns:a="http://schemas.openxmlformats.org/drawingml/2006/main">
+              <a:graphicData uri="http://schemas.openxmlformats.org/drawingml/2006/picture">
+                <pic:pic xmlns:pic="http://schemas.openxmlformats.org/drawingml/2006/picture">
+                  <pic:nvPicPr>
+                    <pic:cNvPr id="1" name=""/>
+                    <pic:cNvPicPr/>
+                  </pic:nvPicPr>
+                  <pic:blipFill>
+                    <a:blip r:embed="rId16"/>
+                    <a:stretch>
+                      <a:fillRect/>
+                    </a:stretch>
+                  </pic:blipFill>
+                  <pic:spPr>
+                    <a:xfrm>
+                      <a:off x="0" y="0"/>
+                      <a:ext cx="5943600" cy="1137285"/>
+                    </a:xfrm>
+                    <a:prstGeom prst="rect">
+                      <a:avLst/>
+                    </a:prstGeom>
+                  </pic:spPr>
+                </pic:pic>
+              </a:graphicData>
+            </a:graphic>
+          </wp:anchor>
+        </w:drawing>
+      </w:r>
+      <w:r>
+        <w:rPr>
+          <w:rFonts w:ascii="Times New Roman" w:hAnsi="Times New Roman" w:cs="Times New Roman"/>
+          <w:sz w:val="24"/>
+          <w:szCs w:val="24"/>
+        </w:rPr>
+        <w:t>I got the following output:</w:t>
+      </w:r>
+    </w:p>
+    <w:p>
+      <w:pPr>
+        <w:rPr>
+          <w:rFonts w:ascii="Times New Roman" w:hAnsi="Times New Roman" w:cs="Times New Roman"/>
+          <w:sz w:val="24"/>
+          <w:szCs w:val="24"/>
+        </w:rPr>
+      </w:pPr>
+      <w:r>
+        <w:rPr>
+          <w:rFonts w:ascii="Times New Roman" w:hAnsi="Times New Roman" w:cs="Times New Roman"/>
+          <w:sz w:val="24"/>
+          <w:szCs w:val="24"/>
+        </w:rPr>
+        <w:t xml:space="preserve">As expected, the </w:t>
+      </w:r>
+      <w:proofErr w:type="spellStart"/>
+      <w:r>
+        <w:rPr>
+          <w:rFonts w:ascii="Times New Roman" w:hAnsi="Times New Roman" w:cs="Times New Roman"/>
+          <w:sz w:val="24"/>
+          <w:szCs w:val="24"/>
+        </w:rPr>
+        <w:t>jr</w:t>
+      </w:r>
+      <w:proofErr w:type="spellEnd"/>
+      <w:r>
+        <w:rPr>
+          <w:rFonts w:ascii="Times New Roman" w:hAnsi="Times New Roman" w:cs="Times New Roman"/>
+          <w:sz w:val="24"/>
+          <w:szCs w:val="24"/>
+        </w:rPr>
+        <w:t xml:space="preserve"> instruction continues to jump up to the starting instruction address 0x0040 0000.</w:t>
+      </w:r>
+    </w:p>
+    <w:p>
+      <w:pPr>
+        <w:rPr>
+          <w:rFonts w:ascii="Times New Roman" w:hAnsi="Times New Roman" w:cs="Times New Roman"/>
+          <w:sz w:val="24"/>
+          <w:szCs w:val="24"/>
+        </w:rPr>
+      </w:pPr>
+      <w:r>
+        <w:rPr>
+          <w:rFonts w:ascii="Times New Roman" w:hAnsi="Times New Roman" w:cs="Times New Roman"/>
+          <w:sz w:val="24"/>
+          <w:szCs w:val="24"/>
+        </w:rPr>
+        <w:t xml:space="preserve">Finally, to implement </w:t>
+      </w:r>
+      <w:proofErr w:type="spellStart"/>
+      <w:r>
+        <w:rPr>
+          <w:rFonts w:ascii="Times New Roman" w:hAnsi="Times New Roman" w:cs="Times New Roman"/>
+          <w:sz w:val="24"/>
+          <w:szCs w:val="24"/>
+        </w:rPr>
+        <w:t>jal</w:t>
+      </w:r>
+      <w:proofErr w:type="spellEnd"/>
+      <w:r>
+        <w:rPr>
+          <w:rFonts w:ascii="Times New Roman" w:hAnsi="Times New Roman" w:cs="Times New Roman"/>
+          <w:sz w:val="24"/>
+          <w:szCs w:val="24"/>
+        </w:rPr>
+        <w:t xml:space="preserve"> I added another control signal, </w:t>
+      </w:r>
+      <w:proofErr w:type="spellStart"/>
+      <w:r>
+        <w:rPr>
+          <w:rFonts w:ascii="Times New Roman" w:hAnsi="Times New Roman" w:cs="Times New Roman"/>
+          <w:sz w:val="24"/>
+          <w:szCs w:val="24"/>
+        </w:rPr>
+        <w:t>jal</w:t>
+      </w:r>
+      <w:proofErr w:type="spellEnd"/>
+      <w:r>
+        <w:rPr>
+          <w:rFonts w:ascii="Times New Roman" w:hAnsi="Times New Roman" w:cs="Times New Roman"/>
+          <w:sz w:val="24"/>
+          <w:szCs w:val="24"/>
+        </w:rPr>
+        <w:t xml:space="preserve">. When </w:t>
+      </w:r>
+      <w:proofErr w:type="spellStart"/>
+      <w:r>
+        <w:rPr>
+          <w:rFonts w:ascii="Times New Roman" w:hAnsi="Times New Roman" w:cs="Times New Roman"/>
+          <w:sz w:val="24"/>
+          <w:szCs w:val="24"/>
+        </w:rPr>
+        <w:t>jal</w:t>
+      </w:r>
+      <w:proofErr w:type="spellEnd"/>
+      <w:r>
+        <w:rPr>
+          <w:rFonts w:ascii="Times New Roman" w:hAnsi="Times New Roman" w:cs="Times New Roman"/>
+          <w:sz w:val="24"/>
+          <w:szCs w:val="24"/>
+        </w:rPr>
+        <w:t xml:space="preserve"> is called, I assert the jump signal as before, such that the pc jumps to the address. However, I also needed a way to update the $</w:t>
+      </w:r>
+      <w:proofErr w:type="spellStart"/>
+      <w:r>
+        <w:rPr>
+          <w:rFonts w:ascii="Times New Roman" w:hAnsi="Times New Roman" w:cs="Times New Roman"/>
+          <w:sz w:val="24"/>
+          <w:szCs w:val="24"/>
+        </w:rPr>
+        <w:t>ra</w:t>
+      </w:r>
+      <w:proofErr w:type="spellEnd"/>
+      <w:r>
+        <w:rPr>
+          <w:rFonts w:ascii="Times New Roman" w:hAnsi="Times New Roman" w:cs="Times New Roman"/>
+          <w:sz w:val="24"/>
+          <w:szCs w:val="24"/>
+        </w:rPr>
+        <w:t xml:space="preserve"> = #31 register. </w:t>
+      </w:r>
+    </w:p>
+    <w:p>
+      <w:pPr>
+        <w:rPr>
+          <w:rFonts w:ascii="Times New Roman" w:hAnsi="Times New Roman" w:cs="Times New Roman"/>
+          <w:sz w:val="24"/>
+          <w:szCs w:val="24"/>
+        </w:rPr>
+      </w:pPr>
+      <w:proofErr w:type="gramStart"/>
+      <w:r>
+        <w:rPr>
+          <w:rFonts w:ascii="Times New Roman" w:hAnsi="Times New Roman" w:cs="Times New Roman"/>
+          <w:sz w:val="24"/>
+          <w:szCs w:val="24"/>
+        </w:rPr>
+        <w:t>In order to</w:t>
+      </w:r>
+      <w:proofErr w:type="gramEnd"/>
+      <w:r>
+        <w:rPr>
+          <w:rFonts w:ascii="Times New Roman" w:hAnsi="Times New Roman" w:cs="Times New Roman"/>
+          <w:sz w:val="24"/>
+          <w:szCs w:val="24"/>
+        </w:rPr>
+        <w:t xml:space="preserve"> accomplish this, I modified the connections to two register file inputs: write register and write data. Write data now receives the output of a mux which chooses between the original connection (0) (the output of the mux which chooses between ALU result and Data memory) and PC+4 (1). It is selected by the </w:t>
+      </w:r>
+      <w:proofErr w:type="spellStart"/>
+      <w:r>
+        <w:rPr>
+          <w:rFonts w:ascii="Times New Roman" w:hAnsi="Times New Roman" w:cs="Times New Roman"/>
+          <w:sz w:val="24"/>
+          <w:szCs w:val="24"/>
+        </w:rPr>
+        <w:t>jal</w:t>
+      </w:r>
+      <w:proofErr w:type="spellEnd"/>
+      <w:r>
+        <w:rPr>
+          <w:rFonts w:ascii="Times New Roman" w:hAnsi="Times New Roman" w:cs="Times New Roman"/>
+          <w:sz w:val="24"/>
+          <w:szCs w:val="24"/>
+        </w:rPr>
+        <w:t xml:space="preserve"> control signal.</w:t>
+      </w:r>
+    </w:p>
+    <w:p>
+      <w:pPr>
+        <w:rPr>
+          <w:rFonts w:ascii="Times New Roman" w:hAnsi="Times New Roman" w:cs="Times New Roman"/>
+          <w:sz w:val="24"/>
+          <w:szCs w:val="24"/>
+        </w:rPr>
+      </w:pPr>
+      <w:r>
+        <w:rPr>
+          <w:rFonts w:ascii="Times New Roman" w:hAnsi="Times New Roman" w:cs="Times New Roman"/>
+          <w:sz w:val="24"/>
+          <w:szCs w:val="24"/>
+        </w:rPr>
+        <w:t xml:space="preserve">I also needed another mux to go to the write register input. This mux selects between the </w:t>
+      </w:r>
+      <w:r>
+        <w:rPr>
+          <w:rFonts w:ascii="Times New Roman" w:hAnsi="Times New Roman" w:cs="Times New Roman"/>
+          <w:sz w:val="24"/>
+          <w:szCs w:val="24"/>
+        </w:rPr>
+        <w:t xml:space="preserve">original input (0) (the mux which is selected by </w:t>
+      </w:r>
+      <w:proofErr w:type="spellStart"/>
+      <w:r>
+        <w:rPr>
+          <w:rFonts w:ascii="Times New Roman" w:hAnsi="Times New Roman" w:cs="Times New Roman"/>
+          <w:sz w:val="24"/>
+          <w:szCs w:val="24"/>
+        </w:rPr>
+        <w:t>RegDst</w:t>
+      </w:r>
+      <w:proofErr w:type="spellEnd"/>
+      <w:r>
+        <w:rPr>
+          <w:rFonts w:ascii="Times New Roman" w:hAnsi="Times New Roman" w:cs="Times New Roman"/>
+          <w:sz w:val="24"/>
+          <w:szCs w:val="24"/>
+        </w:rPr>
+        <w:t>) and a constant (1) (31 = $</w:t>
+      </w:r>
+      <w:proofErr w:type="spellStart"/>
+      <w:r>
+        <w:rPr>
+          <w:rFonts w:ascii="Times New Roman" w:hAnsi="Times New Roman" w:cs="Times New Roman"/>
+          <w:sz w:val="24"/>
+          <w:szCs w:val="24"/>
+        </w:rPr>
+        <w:t>ra</w:t>
+      </w:r>
+      <w:proofErr w:type="spellEnd"/>
+      <w:r>
+        <w:rPr>
+          <w:rFonts w:ascii="Times New Roman" w:hAnsi="Times New Roman" w:cs="Times New Roman"/>
+          <w:sz w:val="24"/>
+          <w:szCs w:val="24"/>
+        </w:rPr>
+        <w:t xml:space="preserve"> address). It is also selected by the </w:t>
+      </w:r>
+      <w:proofErr w:type="spellStart"/>
+      <w:r>
+        <w:rPr>
+          <w:rFonts w:ascii="Times New Roman" w:hAnsi="Times New Roman" w:cs="Times New Roman"/>
+          <w:sz w:val="24"/>
+          <w:szCs w:val="24"/>
+        </w:rPr>
+        <w:t>jal</w:t>
+      </w:r>
+      <w:proofErr w:type="spellEnd"/>
+      <w:r>
+        <w:rPr>
+          <w:rFonts w:ascii="Times New Roman" w:hAnsi="Times New Roman" w:cs="Times New Roman"/>
+          <w:sz w:val="24"/>
+          <w:szCs w:val="24"/>
+        </w:rPr>
+        <w:t xml:space="preserve"> control signal.</w:t>
+      </w:r>
+    </w:p>
+    <w:p>
+      <w:pPr>
+        <w:rPr>
+          <w:rFonts w:ascii="Times New Roman" w:hAnsi="Times New Roman" w:cs="Times New Roman"/>
+          <w:sz w:val="24"/>
+          <w:szCs w:val="24"/>
+        </w:rPr>
+      </w:pPr>
+      <w:r>
+        <w:rPr>
+          <w:rFonts w:ascii="Times New Roman" w:hAnsi="Times New Roman" w:cs="Times New Roman"/>
+          <w:sz w:val="24"/>
+          <w:szCs w:val="24"/>
+        </w:rPr>
+        <w:lastRenderedPageBreak/>
+        <w:t xml:space="preserve">Start by writing the </w:t>
+      </w:r>
+      <w:proofErr w:type="spellStart"/>
+      <w:r>
+        <w:rPr>
+          <w:rFonts w:ascii="Times New Roman" w:hAnsi="Times New Roman" w:cs="Times New Roman"/>
+          <w:sz w:val="24"/>
+          <w:szCs w:val="24"/>
+        </w:rPr>
+        <w:t>jal</w:t>
+      </w:r>
+      <w:proofErr w:type="spellEnd"/>
+      <w:r>
+        <w:rPr>
+          <w:rFonts w:ascii="Times New Roman" w:hAnsi="Times New Roman" w:cs="Times New Roman"/>
+          <w:sz w:val="24"/>
+          <w:szCs w:val="24"/>
+        </w:rPr>
+        <w:t xml:space="preserve"> control path, with </w:t>
+      </w:r>
+      <w:proofErr w:type="spellStart"/>
+      <w:r>
+        <w:rPr>
+          <w:rFonts w:ascii="Times New Roman" w:hAnsi="Times New Roman" w:cs="Times New Roman"/>
+          <w:sz w:val="24"/>
+          <w:szCs w:val="24"/>
+        </w:rPr>
+        <w:t>alu</w:t>
+      </w:r>
+      <w:proofErr w:type="spellEnd"/>
+      <w:r>
+        <w:rPr>
+          <w:rFonts w:ascii="Times New Roman" w:hAnsi="Times New Roman" w:cs="Times New Roman"/>
+          <w:sz w:val="24"/>
+          <w:szCs w:val="24"/>
+        </w:rPr>
+        <w:t xml:space="preserve"> opcode. Then, adding the </w:t>
+      </w:r>
+      <w:proofErr w:type="spellStart"/>
+      <w:r>
+        <w:rPr>
+          <w:rFonts w:ascii="Times New Roman" w:hAnsi="Times New Roman" w:cs="Times New Roman"/>
+          <w:sz w:val="24"/>
+          <w:szCs w:val="24"/>
+        </w:rPr>
+        <w:t>jal</w:t>
+      </w:r>
+      <w:proofErr w:type="spellEnd"/>
+      <w:r>
+        <w:rPr>
+          <w:rFonts w:ascii="Times New Roman" w:hAnsi="Times New Roman" w:cs="Times New Roman"/>
+          <w:sz w:val="24"/>
+          <w:szCs w:val="24"/>
+        </w:rPr>
+        <w:t xml:space="preserve"> control signal in. Then, create a write data mux. Then creating a write register mux.</w:t>
       </w:r>
       <w:bookmarkStart w:id="1" w:name="_GoBack"/>
       <w:bookmarkEnd w:id="1"/>
@@ -6834,23 +7391,6 @@
           <w:szCs w:val="24"/>
         </w:rPr>
       </w:pPr>
-    </w:p>
-    <w:p>
-      <w:pPr>
-        <w:rPr>
-          <w:rFonts w:ascii="Times New Roman" w:hAnsi="Times New Roman" w:cs="Times New Roman"/>
-          <w:sz w:val="24"/>
-          <w:szCs w:val="24"/>
-        </w:rPr>
-      </w:pPr>
-      <w:r>
-        <w:rPr>
-          <w:rFonts w:ascii="Times New Roman" w:hAnsi="Times New Roman" w:cs="Times New Roman"/>
-          <w:sz w:val="24"/>
-          <w:szCs w:val="24"/>
-        </w:rPr>
-        <w:t>I continued to check that the previous modules still worked as I added new ones.</w:t>
-      </w:r>
     </w:p>
     <w:sectPr>
       <w:pgSz w:w="12240" w:h="15840"/>

</xml_diff>

<commit_message>
Nothing showing up on $ra
</commit_message>
<xml_diff>
--- a/ReportDraft.docx
+++ b/ReportDraft.docx
@@ -7308,6 +7308,34 @@
         </w:rPr>
         <w:t xml:space="preserve"> control signal.</w:t>
       </w:r>
+      <w:r>
+        <w:rPr>
+          <w:rFonts w:ascii="Times New Roman" w:hAnsi="Times New Roman" w:cs="Times New Roman"/>
+          <w:sz w:val="24"/>
+          <w:szCs w:val="24"/>
+        </w:rPr>
+        <w:t xml:space="preserve"> TODO give $</w:t>
+      </w:r>
+      <w:proofErr w:type="spellStart"/>
+      <w:r>
+        <w:rPr>
+          <w:rFonts w:ascii="Times New Roman" w:hAnsi="Times New Roman" w:cs="Times New Roman"/>
+          <w:sz w:val="24"/>
+          <w:szCs w:val="24"/>
+        </w:rPr>
+        <w:t>ra</w:t>
+      </w:r>
+      <w:proofErr w:type="spellEnd"/>
+      <w:r>
+        <w:rPr>
+          <w:rFonts w:ascii="Times New Roman" w:hAnsi="Times New Roman" w:cs="Times New Roman"/>
+          <w:sz w:val="24"/>
+          <w:szCs w:val="24"/>
+        </w:rPr>
+        <w:t xml:space="preserve"> PC+8, not PC+4</w:t>
+      </w:r>
+      <w:bookmarkStart w:id="1" w:name="_GoBack"/>
+      <w:bookmarkEnd w:id="1"/>
     </w:p>
     <w:p>
       <w:pPr>
@@ -7380,8 +7408,179 @@
         </w:rPr>
         <w:t xml:space="preserve"> control signal in. Then, create a write data mux. Then creating a write register mux.</w:t>
       </w:r>
-      <w:bookmarkStart w:id="1" w:name="_GoBack"/>
-      <w:bookmarkEnd w:id="1"/>
+    </w:p>
+    <w:p>
+      <w:pPr>
+        <w:rPr>
+          <w:rFonts w:ascii="Times New Roman" w:hAnsi="Times New Roman" w:cs="Times New Roman"/>
+          <w:sz w:val="24"/>
+          <w:szCs w:val="24"/>
+        </w:rPr>
+      </w:pPr>
+      <w:r>
+        <w:rPr>
+          <w:rFonts w:ascii="Times New Roman" w:hAnsi="Times New Roman" w:cs="Times New Roman"/>
+          <w:sz w:val="24"/>
+          <w:szCs w:val="24"/>
+        </w:rPr>
+        <w:t>$</w:t>
+      </w:r>
+      <w:proofErr w:type="spellStart"/>
+      <w:r>
+        <w:rPr>
+          <w:rFonts w:ascii="Times New Roman" w:hAnsi="Times New Roman" w:cs="Times New Roman"/>
+          <w:sz w:val="24"/>
+          <w:szCs w:val="24"/>
+        </w:rPr>
+        <w:t>ra</w:t>
+      </w:r>
+      <w:proofErr w:type="spellEnd"/>
+      <w:r>
+        <w:rPr>
+          <w:rFonts w:ascii="Times New Roman" w:hAnsi="Times New Roman" w:cs="Times New Roman"/>
+          <w:sz w:val="24"/>
+          <w:szCs w:val="24"/>
+        </w:rPr>
+        <w:t xml:space="preserve"> not getting updated.</w:t>
+      </w:r>
+      <w:r>
+        <w:rPr>
+          <w:rFonts w:ascii="Times New Roman" w:hAnsi="Times New Roman" w:cs="Times New Roman"/>
+          <w:sz w:val="24"/>
+          <w:szCs w:val="24"/>
+        </w:rPr>
+        <w:t xml:space="preserve"> Check what the input to write address was for previous instructions</w:t>
+      </w:r>
+      <w:r>
+        <w:rPr>
+          <w:rFonts w:ascii="Times New Roman" w:hAnsi="Times New Roman" w:cs="Times New Roman"/>
+          <w:sz w:val="24"/>
+          <w:szCs w:val="24"/>
+        </w:rPr>
+        <w:t>.</w:t>
+      </w:r>
+    </w:p>
+    <w:p>
+      <w:pPr>
+        <w:rPr>
+          <w:rFonts w:ascii="Times New Roman" w:hAnsi="Times New Roman" w:cs="Times New Roman"/>
+          <w:sz w:val="24"/>
+          <w:szCs w:val="24"/>
+        </w:rPr>
+      </w:pPr>
+      <w:r>
+        <w:rPr>
+          <w:rFonts w:ascii="Times New Roman" w:hAnsi="Times New Roman" w:cs="Times New Roman"/>
+          <w:sz w:val="24"/>
+          <w:szCs w:val="24"/>
+        </w:rPr>
+        <w:t xml:space="preserve">31 seems to be correct. 16 is used for $s0. </w:t>
+      </w:r>
+    </w:p>
+    <w:p>
+      <w:pPr>
+        <w:rPr>
+          <w:rFonts w:ascii="Times New Roman" w:hAnsi="Times New Roman" w:cs="Times New Roman"/>
+          <w:sz w:val="24"/>
+          <w:szCs w:val="24"/>
+        </w:rPr>
+      </w:pPr>
+      <w:r>
+        <w:rPr>
+          <w:rFonts w:ascii="Times New Roman" w:hAnsi="Times New Roman" w:cs="Times New Roman"/>
+          <w:sz w:val="24"/>
+          <w:szCs w:val="24"/>
+        </w:rPr>
+        <w:t xml:space="preserve">Check other register file inputs for </w:t>
+      </w:r>
+      <w:proofErr w:type="spellStart"/>
+      <w:r>
+        <w:rPr>
+          <w:rFonts w:ascii="Times New Roman" w:hAnsi="Times New Roman" w:cs="Times New Roman"/>
+          <w:sz w:val="24"/>
+          <w:szCs w:val="24"/>
+        </w:rPr>
+        <w:t>addi</w:t>
+      </w:r>
+      <w:proofErr w:type="spellEnd"/>
+      <w:r>
+        <w:rPr>
+          <w:rFonts w:ascii="Times New Roman" w:hAnsi="Times New Roman" w:cs="Times New Roman"/>
+          <w:sz w:val="24"/>
+          <w:szCs w:val="24"/>
+        </w:rPr>
+        <w:t xml:space="preserve"> vs </w:t>
+      </w:r>
+      <w:proofErr w:type="spellStart"/>
+      <w:r>
+        <w:rPr>
+          <w:rFonts w:ascii="Times New Roman" w:hAnsi="Times New Roman" w:cs="Times New Roman"/>
+          <w:sz w:val="24"/>
+          <w:szCs w:val="24"/>
+        </w:rPr>
+        <w:t>jal</w:t>
+      </w:r>
+      <w:proofErr w:type="spellEnd"/>
+      <w:r>
+        <w:rPr>
+          <w:rFonts w:ascii="Times New Roman" w:hAnsi="Times New Roman" w:cs="Times New Roman"/>
+          <w:sz w:val="24"/>
+          <w:szCs w:val="24"/>
+        </w:rPr>
+        <w:t>.</w:t>
+      </w:r>
+    </w:p>
+    <w:p>
+      <w:pPr>
+        <w:rPr>
+          <w:rFonts w:ascii="Times New Roman" w:hAnsi="Times New Roman" w:cs="Times New Roman"/>
+          <w:sz w:val="24"/>
+          <w:szCs w:val="24"/>
+        </w:rPr>
+      </w:pPr>
+      <w:r>
+        <w:rPr>
+          <w:rFonts w:ascii="Times New Roman" w:hAnsi="Times New Roman" w:cs="Times New Roman"/>
+          <w:sz w:val="24"/>
+          <w:szCs w:val="24"/>
+        </w:rPr>
+        <w:t>Write data in is x</w:t>
+      </w:r>
+    </w:p>
+    <w:p>
+      <w:pPr>
+        <w:rPr>
+          <w:rFonts w:ascii="Times New Roman" w:hAnsi="Times New Roman" w:cs="Times New Roman"/>
+          <w:sz w:val="24"/>
+          <w:szCs w:val="24"/>
+        </w:rPr>
+      </w:pPr>
+      <w:r>
+        <w:rPr>
+          <w:rFonts w:ascii="Times New Roman" w:hAnsi="Times New Roman" w:cs="Times New Roman"/>
+          <w:sz w:val="24"/>
+          <w:szCs w:val="24"/>
+        </w:rPr>
+        <w:t xml:space="preserve">write data mux is </w:t>
+      </w:r>
+      <w:proofErr w:type="gramStart"/>
+      <w:r>
+        <w:rPr>
+          <w:rFonts w:ascii="Times New Roman" w:hAnsi="Times New Roman" w:cs="Times New Roman"/>
+          <w:sz w:val="24"/>
+          <w:szCs w:val="24"/>
+        </w:rPr>
+        <w:t>definitely giving</w:t>
+      </w:r>
+      <w:proofErr w:type="gramEnd"/>
+      <w:r>
+        <w:rPr>
+          <w:rFonts w:ascii="Times New Roman" w:hAnsi="Times New Roman" w:cs="Times New Roman"/>
+          <w:sz w:val="24"/>
+          <w:szCs w:val="24"/>
+        </w:rPr>
+        <w:t xml:space="preserve"> a value out. Check </w:t>
+      </w:r>
     </w:p>
     <w:p>
       <w:pPr>

</xml_diff>